<commit_message>
marked requisites as done
</commit_message>
<xml_diff>
--- a/reports/Student #5/07 Requirements - Student #5.docx
+++ b/reports/Student #5/07 Requirements - Student #5.docx
@@ -628,12 +628,14 @@
                   </w:rPr>
                   <w:t xml:space="preserve">, </w:t>
                 </w:r>
+                <w:proofErr w:type="gramStart"/>
                 <w:r>
                   <w:rPr>
                     <w:rFonts w:asciiTheme="majorHAnsi" w:hAnsiTheme="majorHAnsi" w:cstheme="majorHAnsi"/>
                   </w:rPr>
                   <w:t>2024</w:t>
                 </w:r>
+                <w:proofErr w:type="gramEnd"/>
                 <w:r>
                   <w:rPr>
                     <w:rFonts w:asciiTheme="majorHAnsi" w:hAnsiTheme="majorHAnsi" w:cstheme="majorHAnsi"/>
@@ -2615,7 +2617,7 @@
         </w:sdtPr>
         <w:sdtContent>
           <w:r>
-            <w:t xml:space="preserve">    </w:t>
+            <w:t xml:space="preserve">   </w:t>
           </w:r>
         </w:sdtContent>
       </w:sdt>
@@ -2869,7 +2871,13 @@
         </w:sdtPr>
         <w:sdtContent>
           <w:r>
-            <w:t xml:space="preserve">    </w:t>
+            <w:t xml:space="preserve"> </w:t>
+          </w:r>
+          <w:r>
+            <w:t>X</w:t>
+          </w:r>
+          <w:r>
+            <w:t xml:space="preserve">  </w:t>
           </w:r>
         </w:sdtContent>
       </w:sdt>
@@ -2915,7 +2923,13 @@
         </w:sdtPr>
         <w:sdtContent>
           <w:r>
-            <w:t xml:space="preserve">    </w:t>
+            <w:t xml:space="preserve"> </w:t>
+          </w:r>
+          <w:r>
+            <w:t>X</w:t>
+          </w:r>
+          <w:r>
+            <w:t xml:space="preserve">  </w:t>
           </w:r>
         </w:sdtContent>
       </w:sdt>
@@ -6174,6 +6188,7 @@
   </w:compat>
   <w:rsids>
     <w:rsidRoot w:val="00E73661"/>
+    <w:rsid w:val="001D5CA8"/>
     <w:rsid w:val="00C26940"/>
     <w:rsid w:val="00E73661"/>
   </w:rsids>

</xml_diff>

<commit_message>
updated personal docs jimmy
</commit_message>
<xml_diff>
--- a/reports/Student #5/07 Requirements - Student #5.docx
+++ b/reports/Student #5/07 Requirements - Student #5.docx
@@ -628,14 +628,12 @@
                   </w:rPr>
                   <w:t xml:space="preserve">, </w:t>
                 </w:r>
-                <w:proofErr w:type="gramStart"/>
                 <w:r>
                   <w:rPr>
                     <w:rFonts w:asciiTheme="majorHAnsi" w:hAnsiTheme="majorHAnsi" w:cstheme="majorHAnsi"/>
                   </w:rPr>
                   <w:t>2024</w:t>
                 </w:r>
-                <w:proofErr w:type="gramEnd"/>
                 <w:r>
                   <w:rPr>
                     <w:rFonts w:asciiTheme="majorHAnsi" w:hAnsiTheme="majorHAnsi" w:cstheme="majorHAnsi"/>
@@ -1227,7 +1225,13 @@
         </w:sdtPr>
         <w:sdtContent>
           <w:r>
-            <w:t xml:space="preserve">    </w:t>
+            <w:t xml:space="preserve"> </w:t>
+          </w:r>
+          <w:r>
+            <w:t>X</w:t>
+          </w:r>
+          <w:r>
+            <w:t xml:space="preserve">  </w:t>
           </w:r>
         </w:sdtContent>
       </w:sdt>
@@ -1467,7 +1471,13 @@
         </w:sdtPr>
         <w:sdtContent>
           <w:r>
-            <w:t xml:space="preserve">    </w:t>
+            <w:t xml:space="preserve"> </w:t>
+          </w:r>
+          <w:r>
+            <w:t>X</w:t>
+          </w:r>
+          <w:r>
+            <w:t xml:space="preserve">  </w:t>
           </w:r>
         </w:sdtContent>
       </w:sdt>
@@ -1602,7 +1612,13 @@
         </w:sdtPr>
         <w:sdtContent>
           <w:r>
-            <w:t xml:space="preserve">    </w:t>
+            <w:t xml:space="preserve"> </w:t>
+          </w:r>
+          <w:r>
+            <w:t>X</w:t>
+          </w:r>
+          <w:r>
+            <w:t xml:space="preserve">  </w:t>
           </w:r>
         </w:sdtContent>
       </w:sdt>
@@ -1758,7 +1774,13 @@
         </w:sdtPr>
         <w:sdtContent>
           <w:r>
-            <w:t xml:space="preserve">    </w:t>
+            <w:t xml:space="preserve"> </w:t>
+          </w:r>
+          <w:r>
+            <w:t>X</w:t>
+          </w:r>
+          <w:r>
+            <w:t xml:space="preserve">  </w:t>
           </w:r>
         </w:sdtContent>
       </w:sdt>
@@ -3157,7 +3179,19 @@
             <w:rPr>
               <w:lang w:val="en-US"/>
             </w:rPr>
-            <w:t xml:space="preserve">    </w:t>
+            <w:t xml:space="preserve"> </w:t>
+          </w:r>
+          <w:r>
+            <w:rPr>
+              <w:lang w:val="en-US"/>
+            </w:rPr>
+            <w:t>X</w:t>
+          </w:r>
+          <w:r>
+            <w:rPr>
+              <w:lang w:val="en-US"/>
+            </w:rPr>
+            <w:t xml:space="preserve">  </w:t>
           </w:r>
         </w:sdtContent>
       </w:sdt>
@@ -3307,7 +3341,13 @@
         </w:sdtPr>
         <w:sdtContent>
           <w:r>
-            <w:t xml:space="preserve">    </w:t>
+            <w:t xml:space="preserve"> </w:t>
+          </w:r>
+          <w:r>
+            <w:t>X</w:t>
+          </w:r>
+          <w:r>
+            <w:t xml:space="preserve">  </w:t>
           </w:r>
         </w:sdtContent>
       </w:sdt>
@@ -3347,7 +3387,13 @@
         </w:sdtPr>
         <w:sdtContent>
           <w:r>
-            <w:t xml:space="preserve">    </w:t>
+            <w:t xml:space="preserve"> </w:t>
+          </w:r>
+          <w:r>
+            <w:t>X</w:t>
+          </w:r>
+          <w:r>
+            <w:t xml:space="preserve">  </w:t>
           </w:r>
         </w:sdtContent>
       </w:sdt>
@@ -3402,7 +3448,19 @@
             <w:rPr>
               <w:lang w:val="en-US"/>
             </w:rPr>
-            <w:t xml:space="preserve">    </w:t>
+            <w:t xml:space="preserve"> </w:t>
+          </w:r>
+          <w:r>
+            <w:rPr>
+              <w:lang w:val="en-US"/>
+            </w:rPr>
+            <w:t>X</w:t>
+          </w:r>
+          <w:r>
+            <w:rPr>
+              <w:lang w:val="en-US"/>
+            </w:rPr>
+            <w:t xml:space="preserve">  </w:t>
           </w:r>
         </w:sdtContent>
       </w:sdt>
@@ -6168,6 +6226,18 @@
     <w:pitch w:val="variable"/>
     <w:sig w:usb0="800001E3" w:usb1="1200FFEF" w:usb2="00040000" w:usb3="00000000" w:csb0="00000001" w:csb1="00000000"/>
   </w:font>
+  <w:font w:name="Aptos">
+    <w:charset w:val="00"/>
+    <w:family w:val="swiss"/>
+    <w:pitch w:val="variable"/>
+    <w:sig w:usb0="20000287" w:usb1="00000003" w:usb2="00000000" w:usb3="00000000" w:csb0="0000019F" w:csb1="00000000"/>
+  </w:font>
+  <w:font w:name="Aptos Display">
+    <w:charset w:val="00"/>
+    <w:family w:val="swiss"/>
+    <w:pitch w:val="variable"/>
+    <w:sig w:usb0="20000287" w:usb1="00000003" w:usb2="00000000" w:usb3="00000000" w:csb0="0000019F" w:csb1="00000000"/>
+  </w:font>
 </w:fonts>
 </file>
 
@@ -6191,6 +6261,7 @@
     <w:rsid w:val="001D5CA8"/>
     <w:rsid w:val="00C26940"/>
     <w:rsid w:val="00E73661"/>
+    <w:rsid w:val="00F044BA"/>
   </w:rsids>
   <m:mathPr>
     <m:mathFont m:val="Cambria Math"/>

</xml_diff>

<commit_message>
Rework tests with new data
</commit_message>
<xml_diff>
--- a/reports/Student #5/07 Requirements - Student #5.docx
+++ b/reports/Student #5/07 Requirements - Student #5.docx
@@ -1,6 +1,6 @@
 
 <file path=word/document.xml><?xml version="1.0" encoding="utf-8"?>
-<w:document xmlns:wpc="http://schemas.microsoft.com/office/word/2010/wordprocessingCanvas" xmlns:cx="http://schemas.microsoft.com/office/drawing/2014/chartex" xmlns:cx1="http://schemas.microsoft.com/office/drawing/2015/9/8/chartex" xmlns:cx2="http://schemas.microsoft.com/office/drawing/2015/10/21/chartex" xmlns:cx3="http://schemas.microsoft.com/office/drawing/2016/5/9/chartex" xmlns:cx4="http://schemas.microsoft.com/office/drawing/2016/5/10/chartex" xmlns:cx5="http://schemas.microsoft.com/office/drawing/2016/5/11/chartex" xmlns:cx6="http://schemas.microsoft.com/office/drawing/2016/5/12/chartex" xmlns:cx7="http://schemas.microsoft.com/office/drawing/2016/5/13/chartex" xmlns:cx8="http://schemas.microsoft.com/office/drawing/2016/5/14/chartex" xmlns:mc="http://schemas.openxmlformats.org/markup-compatibility/2006" xmlns:aink="http://schemas.microsoft.com/office/drawing/2016/ink" xmlns:am3d="http://schemas.microsoft.com/office/drawing/2017/model3d" xmlns:o="urn:schemas-microsoft-com:office:office" xmlns:oel="http://schemas.microsoft.com/office/2019/extlst" xmlns:r="http://schemas.openxmlformats.org/officeDocument/2006/relationships" xmlns:m="http://schemas.openxmlformats.org/officeDocument/2006/math" xmlns:v="urn:schemas-microsoft-com:vml" xmlns:wp14="http://schemas.microsoft.com/office/word/2010/wordprocessingDrawing" xmlns:wp="http://schemas.openxmlformats.org/drawingml/2006/wordprocessingDrawing" xmlns:w10="urn:schemas-microsoft-com:office:word" xmlns:w="http://schemas.openxmlformats.org/wordprocessingml/2006/main" xmlns:w14="http://schemas.microsoft.com/office/word/2010/wordml" xmlns:w15="http://schemas.microsoft.com/office/word/2012/wordml" xmlns:w16cex="http://schemas.microsoft.com/office/word/2018/wordml/cex" xmlns:w16cid="http://schemas.microsoft.com/office/word/2016/wordml/cid" xmlns:w16="http://schemas.microsoft.com/office/word/2018/wordml" xmlns:w16sdtdh="http://schemas.microsoft.com/office/word/2020/wordml/sdtdatahash" xmlns:w16se="http://schemas.microsoft.com/office/word/2015/wordml/symex" xmlns:wpg="http://schemas.microsoft.com/office/word/2010/wordprocessingGroup" xmlns:wpi="http://schemas.microsoft.com/office/word/2010/wordprocessingInk" xmlns:wne="http://schemas.microsoft.com/office/word/2006/wordml" xmlns:wps="http://schemas.microsoft.com/office/word/2010/wordprocessingShape" mc:Ignorable="w14 w15 w16se w16cid w16 w16cex w16sdtdh wp14">
+<w:document xmlns:wpc="http://schemas.microsoft.com/office/word/2010/wordprocessingCanvas" xmlns:cx="http://schemas.microsoft.com/office/drawing/2014/chartex" xmlns:cx1="http://schemas.microsoft.com/office/drawing/2015/9/8/chartex" xmlns:cx2="http://schemas.microsoft.com/office/drawing/2015/10/21/chartex" xmlns:cx3="http://schemas.microsoft.com/office/drawing/2016/5/9/chartex" xmlns:cx4="http://schemas.microsoft.com/office/drawing/2016/5/10/chartex" xmlns:cx5="http://schemas.microsoft.com/office/drawing/2016/5/11/chartex" xmlns:cx6="http://schemas.microsoft.com/office/drawing/2016/5/12/chartex" xmlns:cx7="http://schemas.microsoft.com/office/drawing/2016/5/13/chartex" xmlns:cx8="http://schemas.microsoft.com/office/drawing/2016/5/14/chartex" xmlns:mc="http://schemas.openxmlformats.org/markup-compatibility/2006" xmlns:aink="http://schemas.microsoft.com/office/drawing/2016/ink" xmlns:am3d="http://schemas.microsoft.com/office/drawing/2017/model3d" xmlns:o="urn:schemas-microsoft-com:office:office" xmlns:oel="http://schemas.microsoft.com/office/2019/extlst" xmlns:r="http://schemas.openxmlformats.org/officeDocument/2006/relationships" xmlns:m="http://schemas.openxmlformats.org/officeDocument/2006/math" xmlns:v="urn:schemas-microsoft-com:vml" xmlns:wp14="http://schemas.microsoft.com/office/word/2010/wordprocessingDrawing" xmlns:wp="http://schemas.openxmlformats.org/drawingml/2006/wordprocessingDrawing" xmlns:w10="urn:schemas-microsoft-com:office:word" xmlns:w="http://schemas.openxmlformats.org/wordprocessingml/2006/main" xmlns:w14="http://schemas.microsoft.com/office/word/2010/wordml" xmlns:w15="http://schemas.microsoft.com/office/word/2012/wordml" xmlns:w16cex="http://schemas.microsoft.com/office/word/2018/wordml/cex" xmlns:w16cid="http://schemas.microsoft.com/office/word/2016/wordml/cid" xmlns:w16="http://schemas.microsoft.com/office/word/2018/wordml" xmlns:w16du="http://schemas.microsoft.com/office/word/2023/wordml/word16du" xmlns:w16sdtdh="http://schemas.microsoft.com/office/word/2020/wordml/sdtdatahash" xmlns:w16se="http://schemas.microsoft.com/office/word/2015/wordml/symex" xmlns:wpg="http://schemas.microsoft.com/office/word/2010/wordprocessingGroup" xmlns:wpi="http://schemas.microsoft.com/office/word/2010/wordprocessingInk" xmlns:wne="http://schemas.microsoft.com/office/word/2006/wordml" xmlns:wps="http://schemas.microsoft.com/office/word/2010/wordprocessingShape" mc:Ignorable="w14 w15 w16se w16cid w16 w16cex w16sdtdh w16du wp14">
   <w:body>
     <w:p>
       <w:pPr>
@@ -628,12 +628,14 @@
                   </w:rPr>
                   <w:t xml:space="preserve">, </w:t>
                 </w:r>
+                <w:proofErr w:type="gramStart"/>
                 <w:r>
                   <w:rPr>
                     <w:rFonts w:asciiTheme="majorHAnsi" w:hAnsiTheme="majorHAnsi" w:cstheme="majorHAnsi"/>
                   </w:rPr>
                   <w:t>2024</w:t>
                 </w:r>
+                <w:proofErr w:type="gramEnd"/>
                 <w:r>
                   <w:rPr>
                     <w:rFonts w:asciiTheme="majorHAnsi" w:hAnsiTheme="majorHAnsi" w:cstheme="majorHAnsi"/>
@@ -2657,7 +2659,13 @@
         </w:sdtPr>
         <w:sdtContent>
           <w:r>
-            <w:t xml:space="preserve">   </w:t>
+            <w:t xml:space="preserve"> </w:t>
+          </w:r>
+          <w:r>
+            <w:t>X</w:t>
+          </w:r>
+          <w:r>
+            <w:t xml:space="preserve">  </w:t>
           </w:r>
         </w:sdtContent>
       </w:sdt>
@@ -2710,7 +2718,10 @@
         </w:sdtPr>
         <w:sdtContent>
           <w:r>
-            <w:t xml:space="preserve">    </w:t>
+            <w:t xml:space="preserve"> X</w:t>
+          </w:r>
+          <w:r>
+            <w:t xml:space="preserve">  </w:t>
           </w:r>
         </w:sdtContent>
       </w:sdt>
@@ -4382,7 +4393,7 @@
 </file>
 
 <file path=word/numbering.xml><?xml version="1.0" encoding="utf-8"?>
-<w:numbering xmlns:wpc="http://schemas.microsoft.com/office/word/2010/wordprocessingCanvas" xmlns:cx="http://schemas.microsoft.com/office/drawing/2014/chartex" xmlns:cx1="http://schemas.microsoft.com/office/drawing/2015/9/8/chartex" xmlns:cx2="http://schemas.microsoft.com/office/drawing/2015/10/21/chartex" xmlns:cx3="http://schemas.microsoft.com/office/drawing/2016/5/9/chartex" xmlns:cx4="http://schemas.microsoft.com/office/drawing/2016/5/10/chartex" xmlns:cx5="http://schemas.microsoft.com/office/drawing/2016/5/11/chartex" xmlns:cx6="http://schemas.microsoft.com/office/drawing/2016/5/12/chartex" xmlns:cx7="http://schemas.microsoft.com/office/drawing/2016/5/13/chartex" xmlns:cx8="http://schemas.microsoft.com/office/drawing/2016/5/14/chartex" xmlns:mc="http://schemas.openxmlformats.org/markup-compatibility/2006" xmlns:aink="http://schemas.microsoft.com/office/drawing/2016/ink" xmlns:am3d="http://schemas.microsoft.com/office/drawing/2017/model3d" xmlns:o="urn:schemas-microsoft-com:office:office" xmlns:oel="http://schemas.microsoft.com/office/2019/extlst" xmlns:r="http://schemas.openxmlformats.org/officeDocument/2006/relationships" xmlns:m="http://schemas.openxmlformats.org/officeDocument/2006/math" xmlns:v="urn:schemas-microsoft-com:vml" xmlns:wp14="http://schemas.microsoft.com/office/word/2010/wordprocessingDrawing" xmlns:wp="http://schemas.openxmlformats.org/drawingml/2006/wordprocessingDrawing" xmlns:w10="urn:schemas-microsoft-com:office:word" xmlns:w="http://schemas.openxmlformats.org/wordprocessingml/2006/main" xmlns:w14="http://schemas.microsoft.com/office/word/2010/wordml" xmlns:w15="http://schemas.microsoft.com/office/word/2012/wordml" xmlns:w16cex="http://schemas.microsoft.com/office/word/2018/wordml/cex" xmlns:w16cid="http://schemas.microsoft.com/office/word/2016/wordml/cid" xmlns:w16="http://schemas.microsoft.com/office/word/2018/wordml" xmlns:w16sdtdh="http://schemas.microsoft.com/office/word/2020/wordml/sdtdatahash" xmlns:w16se="http://schemas.microsoft.com/office/word/2015/wordml/symex" xmlns:wpg="http://schemas.microsoft.com/office/word/2010/wordprocessingGroup" xmlns:wpi="http://schemas.microsoft.com/office/word/2010/wordprocessingInk" xmlns:wne="http://schemas.microsoft.com/office/word/2006/wordml" xmlns:wps="http://schemas.microsoft.com/office/word/2010/wordprocessingShape" mc:Ignorable="w14 w15 w16se w16cid w16 w16cex w16sdtdh wp14">
+<w:numbering xmlns:wpc="http://schemas.microsoft.com/office/word/2010/wordprocessingCanvas" xmlns:cx="http://schemas.microsoft.com/office/drawing/2014/chartex" xmlns:cx1="http://schemas.microsoft.com/office/drawing/2015/9/8/chartex" xmlns:cx2="http://schemas.microsoft.com/office/drawing/2015/10/21/chartex" xmlns:cx3="http://schemas.microsoft.com/office/drawing/2016/5/9/chartex" xmlns:cx4="http://schemas.microsoft.com/office/drawing/2016/5/10/chartex" xmlns:cx5="http://schemas.microsoft.com/office/drawing/2016/5/11/chartex" xmlns:cx6="http://schemas.microsoft.com/office/drawing/2016/5/12/chartex" xmlns:cx7="http://schemas.microsoft.com/office/drawing/2016/5/13/chartex" xmlns:cx8="http://schemas.microsoft.com/office/drawing/2016/5/14/chartex" xmlns:mc="http://schemas.openxmlformats.org/markup-compatibility/2006" xmlns:aink="http://schemas.microsoft.com/office/drawing/2016/ink" xmlns:am3d="http://schemas.microsoft.com/office/drawing/2017/model3d" xmlns:o="urn:schemas-microsoft-com:office:office" xmlns:oel="http://schemas.microsoft.com/office/2019/extlst" xmlns:r="http://schemas.openxmlformats.org/officeDocument/2006/relationships" xmlns:m="http://schemas.openxmlformats.org/officeDocument/2006/math" xmlns:v="urn:schemas-microsoft-com:vml" xmlns:wp14="http://schemas.microsoft.com/office/word/2010/wordprocessingDrawing" xmlns:wp="http://schemas.openxmlformats.org/drawingml/2006/wordprocessingDrawing" xmlns:w10="urn:schemas-microsoft-com:office:word" xmlns:w="http://schemas.openxmlformats.org/wordprocessingml/2006/main" xmlns:w14="http://schemas.microsoft.com/office/word/2010/wordml" xmlns:w15="http://schemas.microsoft.com/office/word/2012/wordml" xmlns:w16cex="http://schemas.microsoft.com/office/word/2018/wordml/cex" xmlns:w16cid="http://schemas.microsoft.com/office/word/2016/wordml/cid" xmlns:w16="http://schemas.microsoft.com/office/word/2018/wordml" xmlns:w16du="http://schemas.microsoft.com/office/word/2023/wordml/word16du" xmlns:w16sdtdh="http://schemas.microsoft.com/office/word/2020/wordml/sdtdatahash" xmlns:w16se="http://schemas.microsoft.com/office/word/2015/wordml/symex" xmlns:wpg="http://schemas.microsoft.com/office/word/2010/wordprocessingGroup" xmlns:wpi="http://schemas.microsoft.com/office/word/2010/wordprocessingInk" xmlns:wne="http://schemas.microsoft.com/office/word/2006/wordml" xmlns:wps="http://schemas.microsoft.com/office/word/2010/wordprocessingShape" mc:Ignorable="w14 w15 w16se w16cid w16 w16cex w16sdtdh w16du wp14">
   <w:abstractNum w:abstractNumId="0" w15:restartNumberingAfterBreak="0">
     <w:nsid w:val="3C204ED6"/>
     <w:multiLevelType w:val="hybridMultilevel"/>
@@ -4726,7 +4737,7 @@
 </file>
 
 <file path=word/styles.xml><?xml version="1.0" encoding="utf-8"?>
-<w:styles xmlns:mc="http://schemas.openxmlformats.org/markup-compatibility/2006" xmlns:r="http://schemas.openxmlformats.org/officeDocument/2006/relationships" xmlns:w="http://schemas.openxmlformats.org/wordprocessingml/2006/main" xmlns:w14="http://schemas.microsoft.com/office/word/2010/wordml" xmlns:w15="http://schemas.microsoft.com/office/word/2012/wordml" xmlns:w16cex="http://schemas.microsoft.com/office/word/2018/wordml/cex" xmlns:w16cid="http://schemas.microsoft.com/office/word/2016/wordml/cid" xmlns:w16="http://schemas.microsoft.com/office/word/2018/wordml" xmlns:w16sdtdh="http://schemas.microsoft.com/office/word/2020/wordml/sdtdatahash" xmlns:w16se="http://schemas.microsoft.com/office/word/2015/wordml/symex" mc:Ignorable="w14 w15 w16se w16cid w16 w16cex w16sdtdh">
+<w:styles xmlns:mc="http://schemas.openxmlformats.org/markup-compatibility/2006" xmlns:r="http://schemas.openxmlformats.org/officeDocument/2006/relationships" xmlns:w="http://schemas.openxmlformats.org/wordprocessingml/2006/main" xmlns:w14="http://schemas.microsoft.com/office/word/2010/wordml" xmlns:w15="http://schemas.microsoft.com/office/word/2012/wordml" xmlns:w16cex="http://schemas.microsoft.com/office/word/2018/wordml/cex" xmlns:w16cid="http://schemas.microsoft.com/office/word/2016/wordml/cid" xmlns:w16="http://schemas.microsoft.com/office/word/2018/wordml" xmlns:w16du="http://schemas.microsoft.com/office/word/2023/wordml/word16du" xmlns:w16sdtdh="http://schemas.microsoft.com/office/word/2020/wordml/sdtdatahash" xmlns:w16se="http://schemas.microsoft.com/office/word/2015/wordml/symex" mc:Ignorable="w14 w15 w16se w16cid w16 w16cex w16sdtdh w16du">
   <w:docDefaults>
     <w:rPrDefault>
       <w:rPr>
@@ -5340,7 +5351,7 @@
 </file>
 
 <file path=word/glossary/document.xml><?xml version="1.0" encoding="utf-8"?>
-<w:glossaryDocument xmlns:wpc="http://schemas.microsoft.com/office/word/2010/wordprocessingCanvas" xmlns:cx="http://schemas.microsoft.com/office/drawing/2014/chartex" xmlns:cx1="http://schemas.microsoft.com/office/drawing/2015/9/8/chartex" xmlns:cx2="http://schemas.microsoft.com/office/drawing/2015/10/21/chartex" xmlns:cx3="http://schemas.microsoft.com/office/drawing/2016/5/9/chartex" xmlns:cx4="http://schemas.microsoft.com/office/drawing/2016/5/10/chartex" xmlns:cx5="http://schemas.microsoft.com/office/drawing/2016/5/11/chartex" xmlns:cx6="http://schemas.microsoft.com/office/drawing/2016/5/12/chartex" xmlns:cx7="http://schemas.microsoft.com/office/drawing/2016/5/13/chartex" xmlns:cx8="http://schemas.microsoft.com/office/drawing/2016/5/14/chartex" xmlns:mc="http://schemas.openxmlformats.org/markup-compatibility/2006" xmlns:aink="http://schemas.microsoft.com/office/drawing/2016/ink" xmlns:am3d="http://schemas.microsoft.com/office/drawing/2017/model3d" xmlns:o="urn:schemas-microsoft-com:office:office" xmlns:oel="http://schemas.microsoft.com/office/2019/extlst" xmlns:r="http://schemas.openxmlformats.org/officeDocument/2006/relationships" xmlns:m="http://schemas.openxmlformats.org/officeDocument/2006/math" xmlns:v="urn:schemas-microsoft-com:vml" xmlns:wp14="http://schemas.microsoft.com/office/word/2010/wordprocessingDrawing" xmlns:wp="http://schemas.openxmlformats.org/drawingml/2006/wordprocessingDrawing" xmlns:w10="urn:schemas-microsoft-com:office:word" xmlns:w="http://schemas.openxmlformats.org/wordprocessingml/2006/main" xmlns:w14="http://schemas.microsoft.com/office/word/2010/wordml" xmlns:w15="http://schemas.microsoft.com/office/word/2012/wordml" xmlns:w16cex="http://schemas.microsoft.com/office/word/2018/wordml/cex" xmlns:w16cid="http://schemas.microsoft.com/office/word/2016/wordml/cid" xmlns:w16="http://schemas.microsoft.com/office/word/2018/wordml" xmlns:w16sdtdh="http://schemas.microsoft.com/office/word/2020/wordml/sdtdatahash" xmlns:w16se="http://schemas.microsoft.com/office/word/2015/wordml/symex" xmlns:wpg="http://schemas.microsoft.com/office/word/2010/wordprocessingGroup" xmlns:wpi="http://schemas.microsoft.com/office/word/2010/wordprocessingInk" xmlns:wne="http://schemas.microsoft.com/office/word/2006/wordml" xmlns:wps="http://schemas.microsoft.com/office/word/2010/wordprocessingShape" mc:Ignorable="w14 w15 w16se w16cid w16 w16cex w16sdtdh wp14">
+<w:glossaryDocument xmlns:wpc="http://schemas.microsoft.com/office/word/2010/wordprocessingCanvas" xmlns:cx="http://schemas.microsoft.com/office/drawing/2014/chartex" xmlns:cx1="http://schemas.microsoft.com/office/drawing/2015/9/8/chartex" xmlns:cx2="http://schemas.microsoft.com/office/drawing/2015/10/21/chartex" xmlns:cx3="http://schemas.microsoft.com/office/drawing/2016/5/9/chartex" xmlns:cx4="http://schemas.microsoft.com/office/drawing/2016/5/10/chartex" xmlns:cx5="http://schemas.microsoft.com/office/drawing/2016/5/11/chartex" xmlns:cx6="http://schemas.microsoft.com/office/drawing/2016/5/12/chartex" xmlns:cx7="http://schemas.microsoft.com/office/drawing/2016/5/13/chartex" xmlns:cx8="http://schemas.microsoft.com/office/drawing/2016/5/14/chartex" xmlns:mc="http://schemas.openxmlformats.org/markup-compatibility/2006" xmlns:aink="http://schemas.microsoft.com/office/drawing/2016/ink" xmlns:am3d="http://schemas.microsoft.com/office/drawing/2017/model3d" xmlns:o="urn:schemas-microsoft-com:office:office" xmlns:oel="http://schemas.microsoft.com/office/2019/extlst" xmlns:r="http://schemas.openxmlformats.org/officeDocument/2006/relationships" xmlns:m="http://schemas.openxmlformats.org/officeDocument/2006/math" xmlns:v="urn:schemas-microsoft-com:vml" xmlns:wp14="http://schemas.microsoft.com/office/word/2010/wordprocessingDrawing" xmlns:wp="http://schemas.openxmlformats.org/drawingml/2006/wordprocessingDrawing" xmlns:w10="urn:schemas-microsoft-com:office:word" xmlns:w="http://schemas.openxmlformats.org/wordprocessingml/2006/main" xmlns:w14="http://schemas.microsoft.com/office/word/2010/wordml" xmlns:w15="http://schemas.microsoft.com/office/word/2012/wordml" xmlns:w16cex="http://schemas.microsoft.com/office/word/2018/wordml/cex" xmlns:w16cid="http://schemas.microsoft.com/office/word/2016/wordml/cid" xmlns:w16="http://schemas.microsoft.com/office/word/2018/wordml" xmlns:w16du="http://schemas.microsoft.com/office/word/2023/wordml/word16du" xmlns:w16sdtdh="http://schemas.microsoft.com/office/word/2020/wordml/sdtdatahash" xmlns:w16se="http://schemas.microsoft.com/office/word/2015/wordml/symex" xmlns:wpg="http://schemas.microsoft.com/office/word/2010/wordprocessingGroup" xmlns:wpi="http://schemas.microsoft.com/office/word/2010/wordprocessingInk" xmlns:wne="http://schemas.microsoft.com/office/word/2006/wordml" xmlns:wps="http://schemas.microsoft.com/office/word/2010/wordprocessingShape" mc:Ignorable="w14 w15 w16se w16cid w16 w16cex w16sdtdh w16du wp14">
   <w:docParts>
     <w:docPart>
       <w:docPartPr>
@@ -6217,7 +6228,7 @@
 </file>
 
 <file path=word/glossary/fontTable.xml><?xml version="1.0" encoding="utf-8"?>
-<w:fonts xmlns:mc="http://schemas.openxmlformats.org/markup-compatibility/2006" xmlns:r="http://schemas.openxmlformats.org/officeDocument/2006/relationships" xmlns:w="http://schemas.openxmlformats.org/wordprocessingml/2006/main" xmlns:w14="http://schemas.microsoft.com/office/word/2010/wordml" xmlns:w15="http://schemas.microsoft.com/office/word/2012/wordml" xmlns:w16cex="http://schemas.microsoft.com/office/word/2018/wordml/cex" xmlns:w16cid="http://schemas.microsoft.com/office/word/2016/wordml/cid" xmlns:w16="http://schemas.microsoft.com/office/word/2018/wordml" xmlns:w16sdtdh="http://schemas.microsoft.com/office/word/2020/wordml/sdtdatahash" xmlns:w16se="http://schemas.microsoft.com/office/word/2015/wordml/symex" mc:Ignorable="w14 w15 w16se w16cid w16 w16cex w16sdtdh">
+<w:fonts xmlns:mc="http://schemas.openxmlformats.org/markup-compatibility/2006" xmlns:r="http://schemas.openxmlformats.org/officeDocument/2006/relationships" xmlns:w="http://schemas.openxmlformats.org/wordprocessingml/2006/main" xmlns:w14="http://schemas.microsoft.com/office/word/2010/wordml" xmlns:w15="http://schemas.microsoft.com/office/word/2012/wordml" xmlns:w16cex="http://schemas.microsoft.com/office/word/2018/wordml/cex" xmlns:w16cid="http://schemas.microsoft.com/office/word/2016/wordml/cid" xmlns:w16="http://schemas.microsoft.com/office/word/2018/wordml" xmlns:w16du="http://schemas.microsoft.com/office/word/2023/wordml/word16du" xmlns:w16sdtdh="http://schemas.microsoft.com/office/word/2020/wordml/sdtdatahash" xmlns:w16se="http://schemas.microsoft.com/office/word/2015/wordml/symex" mc:Ignorable="w14 w15 w16se w16cid w16 w16cex w16sdtdh w16du">
   <w:font w:name="Wingdings">
     <w:panose1 w:val="05000000000000000000"/>
     <w:charset w:val="02"/>
@@ -6290,7 +6301,7 @@
 </file>
 
 <file path=word/glossary/settings.xml><?xml version="1.0" encoding="utf-8"?>
-<w:settings xmlns:mc="http://schemas.openxmlformats.org/markup-compatibility/2006" xmlns:o="urn:schemas-microsoft-com:office:office" xmlns:r="http://schemas.openxmlformats.org/officeDocument/2006/relationships" xmlns:m="http://schemas.openxmlformats.org/officeDocument/2006/math" xmlns:v="urn:schemas-microsoft-com:vml" xmlns:w10="urn:schemas-microsoft-com:office:word" xmlns:w="http://schemas.openxmlformats.org/wordprocessingml/2006/main" xmlns:w14="http://schemas.microsoft.com/office/word/2010/wordml" xmlns:w15="http://schemas.microsoft.com/office/word/2012/wordml" xmlns:w16cex="http://schemas.microsoft.com/office/word/2018/wordml/cex" xmlns:w16cid="http://schemas.microsoft.com/office/word/2016/wordml/cid" xmlns:w16="http://schemas.microsoft.com/office/word/2018/wordml" xmlns:w16sdtdh="http://schemas.microsoft.com/office/word/2020/wordml/sdtdatahash" xmlns:w16se="http://schemas.microsoft.com/office/word/2015/wordml/symex" xmlns:sl="http://schemas.openxmlformats.org/schemaLibrary/2006/main" mc:Ignorable="w14 w15 w16se w16cid w16 w16cex w16sdtdh">
+<w:settings xmlns:mc="http://schemas.openxmlformats.org/markup-compatibility/2006" xmlns:o="urn:schemas-microsoft-com:office:office" xmlns:r="http://schemas.openxmlformats.org/officeDocument/2006/relationships" xmlns:m="http://schemas.openxmlformats.org/officeDocument/2006/math" xmlns:v="urn:schemas-microsoft-com:vml" xmlns:w10="urn:schemas-microsoft-com:office:word" xmlns:w="http://schemas.openxmlformats.org/wordprocessingml/2006/main" xmlns:w14="http://schemas.microsoft.com/office/word/2010/wordml" xmlns:w15="http://schemas.microsoft.com/office/word/2012/wordml" xmlns:w16cex="http://schemas.microsoft.com/office/word/2018/wordml/cex" xmlns:w16cid="http://schemas.microsoft.com/office/word/2016/wordml/cid" xmlns:w16="http://schemas.microsoft.com/office/word/2018/wordml" xmlns:w16du="http://schemas.microsoft.com/office/word/2023/wordml/word16du" xmlns:w16sdtdh="http://schemas.microsoft.com/office/word/2020/wordml/sdtdatahash" xmlns:w16se="http://schemas.microsoft.com/office/word/2015/wordml/symex" xmlns:sl="http://schemas.openxmlformats.org/schemaLibrary/2006/main" mc:Ignorable="w14 w15 w16se w16cid w16 w16cex w16sdtdh w16du">
   <w:view w:val="normal"/>
   <w:defaultTabStop w:val="708"/>
   <w:hyphenationZone w:val="425"/>
@@ -6308,8 +6319,10 @@
     <w:rsidRoot w:val="00E73661"/>
     <w:rsid w:val="001D5CA8"/>
     <w:rsid w:val="00255EFC"/>
+    <w:rsid w:val="003A55A2"/>
     <w:rsid w:val="00666CD2"/>
     <w:rsid w:val="00C26940"/>
+    <w:rsid w:val="00C4439D"/>
     <w:rsid w:val="00E73661"/>
     <w:rsid w:val="00F044BA"/>
   </w:rsids>
@@ -6335,7 +6348,7 @@
 </file>
 
 <file path=word/glossary/styles.xml><?xml version="1.0" encoding="utf-8"?>
-<w:styles xmlns:mc="http://schemas.openxmlformats.org/markup-compatibility/2006" xmlns:r="http://schemas.openxmlformats.org/officeDocument/2006/relationships" xmlns:w="http://schemas.openxmlformats.org/wordprocessingml/2006/main" xmlns:w14="http://schemas.microsoft.com/office/word/2010/wordml" xmlns:w15="http://schemas.microsoft.com/office/word/2012/wordml" xmlns:w16cex="http://schemas.microsoft.com/office/word/2018/wordml/cex" xmlns:w16cid="http://schemas.microsoft.com/office/word/2016/wordml/cid" xmlns:w16="http://schemas.microsoft.com/office/word/2018/wordml" xmlns:w16sdtdh="http://schemas.microsoft.com/office/word/2020/wordml/sdtdatahash" xmlns:w16se="http://schemas.microsoft.com/office/word/2015/wordml/symex" mc:Ignorable="w14 w15 w16se w16cid w16 w16cex w16sdtdh">
+<w:styles xmlns:mc="http://schemas.openxmlformats.org/markup-compatibility/2006" xmlns:r="http://schemas.openxmlformats.org/officeDocument/2006/relationships" xmlns:w="http://schemas.openxmlformats.org/wordprocessingml/2006/main" xmlns:w14="http://schemas.microsoft.com/office/word/2010/wordml" xmlns:w15="http://schemas.microsoft.com/office/word/2012/wordml" xmlns:w16cex="http://schemas.microsoft.com/office/word/2018/wordml/cex" xmlns:w16cid="http://schemas.microsoft.com/office/word/2016/wordml/cid" xmlns:w16="http://schemas.microsoft.com/office/word/2018/wordml" xmlns:w16du="http://schemas.microsoft.com/office/word/2023/wordml/word16du" xmlns:w16sdtdh="http://schemas.microsoft.com/office/word/2020/wordml/sdtdatahash" xmlns:w16se="http://schemas.microsoft.com/office/word/2015/wordml/symex" mc:Ignorable="w14 w15 w16se w16cid w16 w16cex w16sdtdh w16du">
   <w:docDefaults>
     <w:rPrDefault>
       <w:rPr>
@@ -6896,7 +6909,7 @@
 </file>
 
 <file path=word/glossary/webSettings.xml><?xml version="1.0" encoding="utf-8"?>
-<w:webSettings xmlns:mc="http://schemas.openxmlformats.org/markup-compatibility/2006" xmlns:r="http://schemas.openxmlformats.org/officeDocument/2006/relationships" xmlns:w="http://schemas.openxmlformats.org/wordprocessingml/2006/main" xmlns:w14="http://schemas.microsoft.com/office/word/2010/wordml" xmlns:w15="http://schemas.microsoft.com/office/word/2012/wordml" xmlns:w16cex="http://schemas.microsoft.com/office/word/2018/wordml/cex" xmlns:w16cid="http://schemas.microsoft.com/office/word/2016/wordml/cid" xmlns:w16="http://schemas.microsoft.com/office/word/2018/wordml" xmlns:w16sdtdh="http://schemas.microsoft.com/office/word/2020/wordml/sdtdatahash" xmlns:w16se="http://schemas.microsoft.com/office/word/2015/wordml/symex" mc:Ignorable="w14 w15 w16se w16cid w16 w16cex w16sdtdh">
+<w:webSettings xmlns:mc="http://schemas.openxmlformats.org/markup-compatibility/2006" xmlns:r="http://schemas.openxmlformats.org/officeDocument/2006/relationships" xmlns:w="http://schemas.openxmlformats.org/wordprocessingml/2006/main" xmlns:w14="http://schemas.microsoft.com/office/word/2010/wordml" xmlns:w15="http://schemas.microsoft.com/office/word/2012/wordml" xmlns:w16cex="http://schemas.microsoft.com/office/word/2018/wordml/cex" xmlns:w16cid="http://schemas.microsoft.com/office/word/2016/wordml/cid" xmlns:w16="http://schemas.microsoft.com/office/word/2018/wordml" xmlns:w16du="http://schemas.microsoft.com/office/word/2023/wordml/word16du" xmlns:w16sdtdh="http://schemas.microsoft.com/office/word/2020/wordml/sdtdatahash" xmlns:w16se="http://schemas.microsoft.com/office/word/2015/wordml/symex" mc:Ignorable="w14 w15 w16se w16cid w16 w16cex w16sdtdh w16du">
   <w:optimizeForBrowser/>
   <w:allowPNG/>
 </w:webSettings>

</xml_diff>